<commit_message>
Modifier à cause de Oeil de faucon
</commit_message>
<xml_diff>
--- a/asd2_rapport_Blanc_Dossegger_Roch.docx
+++ b/asd2_rapport_Blanc_Dossegger_Roch.docx
@@ -1588,8 +1588,8 @@
         </w:sdtContent>
       </w:sdt>
     </w:p>
-    <w:bookmarkStart w:id="0" w:name="_Toc23348712" w:displacedByCustomXml="next"/>
-    <w:bookmarkStart w:id="1" w:name="_Toc22279484" w:displacedByCustomXml="next"/>
+    <w:bookmarkStart w:id="0" w:name="_Toc22279484" w:displacedByCustomXml="next"/>
+    <w:bookmarkStart w:id="1" w:name="_Toc23348712" w:displacedByCustomXml="next"/>
     <w:sdt>
       <w:sdtPr>
         <w:rPr>
@@ -1611,6 +1611,7 @@
         <w:rPr>
           <w:b/>
           <w:bCs/>
+          <w:color w:val="auto"/>
         </w:rPr>
       </w:sdtEndPr>
       <w:sdtContent>
@@ -1619,6 +1620,7 @@
             <w:pStyle w:val="Table"/>
             <w:rPr>
               <w:noProof/>
+              <w:color w:val="auto"/>
             </w:rPr>
           </w:pPr>
           <w:r>
@@ -1627,12 +1629,21 @@
           <w:bookmarkEnd w:id="1"/>
           <w:bookmarkEnd w:id="0"/>
           <w:r>
+            <w:rPr>
+              <w:color w:val="auto"/>
+            </w:rPr>
             <w:fldChar w:fldCharType="begin"/>
           </w:r>
           <w:r>
+            <w:rPr>
+              <w:color w:val="auto"/>
+            </w:rPr>
             <w:instrText xml:space="preserve"> TOC \o "1-3" \h \z \u </w:instrText>
           </w:r>
           <w:r>
+            <w:rPr>
+              <w:color w:val="auto"/>
+            </w:rPr>
             <w:fldChar w:fldCharType="separate"/>
           </w:r>
         </w:p>
@@ -1646,7 +1657,6 @@
             <w:rPr>
               <w:rFonts w:eastAsiaTheme="minorEastAsia"/>
               <w:noProof/>
-              <w:color w:val="auto"/>
               <w:sz w:val="22"/>
               <w:szCs w:val="22"/>
             </w:rPr>
@@ -1656,6 +1666,7 @@
               <w:rPr>
                 <w:rStyle w:val="Lienhypertexte"/>
                 <w:noProof/>
+                <w:color w:val="auto"/>
               </w:rPr>
               <w:t>1</w:t>
             </w:r>
@@ -1663,7 +1674,6 @@
               <w:rPr>
                 <w:rFonts w:eastAsiaTheme="minorEastAsia"/>
                 <w:noProof/>
-                <w:color w:val="auto"/>
                 <w:sz w:val="22"/>
                 <w:szCs w:val="22"/>
               </w:rPr>
@@ -1673,6 +1683,7 @@
               <w:rPr>
                 <w:rStyle w:val="Lienhypertexte"/>
                 <w:noProof/>
+                <w:color w:val="auto"/>
               </w:rPr>
               <w:t>Introduction</w:t>
             </w:r>
@@ -1736,7 +1747,6 @@
             <w:rPr>
               <w:rFonts w:eastAsiaTheme="minorEastAsia"/>
               <w:noProof/>
-              <w:color w:val="auto"/>
               <w:sz w:val="22"/>
               <w:szCs w:val="22"/>
             </w:rPr>
@@ -1746,6 +1756,7 @@
               <w:rPr>
                 <w:rStyle w:val="Lienhypertexte"/>
                 <w:noProof/>
+                <w:color w:val="auto"/>
               </w:rPr>
               <w:t>2</w:t>
             </w:r>
@@ -1753,7 +1764,6 @@
               <w:rPr>
                 <w:rFonts w:eastAsiaTheme="minorEastAsia"/>
                 <w:noProof/>
-                <w:color w:val="auto"/>
                 <w:sz w:val="22"/>
                 <w:szCs w:val="22"/>
               </w:rPr>
@@ -1763,6 +1773,7 @@
               <w:rPr>
                 <w:rStyle w:val="Lienhypertexte"/>
                 <w:noProof/>
+                <w:color w:val="auto"/>
               </w:rPr>
               <w:t>Questions / réponses</w:t>
             </w:r>
@@ -1826,7 +1837,6 @@
             <w:rPr>
               <w:rFonts w:eastAsiaTheme="minorEastAsia"/>
               <w:noProof/>
-              <w:color w:val="auto"/>
               <w:sz w:val="22"/>
               <w:szCs w:val="22"/>
             </w:rPr>
@@ -1836,6 +1846,7 @@
               <w:rPr>
                 <w:rStyle w:val="Lienhypertexte"/>
                 <w:noProof/>
+                <w:color w:val="auto"/>
               </w:rPr>
               <w:t>3</w:t>
             </w:r>
@@ -1843,7 +1854,6 @@
               <w:rPr>
                 <w:rFonts w:eastAsiaTheme="minorEastAsia"/>
                 <w:noProof/>
-                <w:color w:val="auto"/>
                 <w:sz w:val="22"/>
                 <w:szCs w:val="22"/>
               </w:rPr>
@@ -1853,6 +1863,7 @@
               <w:rPr>
                 <w:rStyle w:val="Lienhypertexte"/>
                 <w:noProof/>
+                <w:color w:val="auto"/>
               </w:rPr>
               <w:t>Conclusion</w:t>
             </w:r>
@@ -1895,7 +1906,7 @@
                 <w:noProof/>
                 <w:webHidden/>
               </w:rPr>
-              <w:t>3</w:t>
+              <w:t>4</w:t>
             </w:r>
             <w:r>
               <w:rPr>
@@ -1931,8 +1942,6 @@
               <w:lang w:val="fr-FR"/>
             </w:rPr>
           </w:pPr>
-          <w:bookmarkStart w:id="2" w:name="_GoBack"/>
-          <w:bookmarkEnd w:id="2"/>
         </w:p>
         <w:p/>
       </w:sdtContent>
@@ -1941,11 +1950,11 @@
       <w:pPr>
         <w:pStyle w:val="Titre1"/>
       </w:pPr>
-      <w:bookmarkStart w:id="3" w:name="_Toc23348713"/>
+      <w:bookmarkStart w:id="2" w:name="_Toc23348713"/>
       <w:r>
         <w:t>Introduction</w:t>
       </w:r>
-      <w:bookmarkEnd w:id="3"/>
+      <w:bookmarkEnd w:id="2"/>
     </w:p>
     <w:p>
       <w:r>
@@ -2079,12 +2088,12 @@
       <w:pPr>
         <w:pStyle w:val="Titre1"/>
       </w:pPr>
-      <w:bookmarkStart w:id="4" w:name="_Toc23348714"/>
+      <w:bookmarkStart w:id="3" w:name="_Toc23348714"/>
       <w:r>
         <w:lastRenderedPageBreak/>
         <w:t>Questions / réponses</w:t>
       </w:r>
-      <w:bookmarkEnd w:id="4"/>
+      <w:bookmarkEnd w:id="3"/>
     </w:p>
     <w:p>
       <w:pPr>
@@ -2114,15 +2123,13 @@
         <w:spacing w:after="60" w:line="240" w:lineRule="auto"/>
         <w:rPr>
           <w:rFonts w:ascii="Calibri" w:hAnsi="Calibri" w:cs="Calibri"/>
-          <w:color w:val="auto"/>
-          <w:sz w:val="22"/>
-          <w:szCs w:val="22"/>
-        </w:rPr>
-      </w:pPr>
-      <w:r>
-        <w:rPr>
-          <w:rFonts w:ascii="Calibri" w:hAnsi="Calibri" w:cs="Calibri"/>
-          <w:color w:val="auto"/>
+          <w:sz w:val="22"/>
+          <w:szCs w:val="22"/>
+        </w:rPr>
+      </w:pPr>
+      <w:r>
+        <w:rPr>
+          <w:rFonts w:ascii="Calibri" w:hAnsi="Calibri" w:cs="Calibri"/>
           <w:sz w:val="22"/>
           <w:szCs w:val="22"/>
         </w:rPr>
@@ -2131,7 +2138,6 @@
       <w:r>
         <w:rPr>
           <w:rFonts w:ascii="Calibri" w:hAnsi="Calibri" w:cs="Calibri"/>
-          <w:color w:val="auto"/>
           <w:sz w:val="22"/>
           <w:szCs w:val="22"/>
         </w:rPr>
@@ -2140,7 +2146,6 @@
       <w:r>
         <w:rPr>
           <w:rFonts w:ascii="Calibri" w:hAnsi="Calibri" w:cs="Calibri"/>
-          <w:color w:val="auto"/>
           <w:sz w:val="22"/>
           <w:szCs w:val="22"/>
         </w:rPr>
@@ -2149,7 +2154,6 @@
       <w:r>
         <w:rPr>
           <w:rFonts w:ascii="Calibri" w:hAnsi="Calibri" w:cs="Calibri"/>
-          <w:color w:val="auto"/>
           <w:sz w:val="22"/>
           <w:szCs w:val="22"/>
         </w:rPr>
@@ -2158,16 +2162,30 @@
       <w:r>
         <w:rPr>
           <w:rFonts w:ascii="Calibri" w:hAnsi="Calibri" w:cs="Calibri"/>
-          <w:color w:val="auto"/>
-          <w:sz w:val="22"/>
-          <w:szCs w:val="22"/>
-        </w:rPr>
-        <w:t>être accessibles par une ligne rénovée. Chaque ligne possède un nombre de voies allant de 1</w:t>
-      </w:r>
-      <w:r>
-        <w:rPr>
-          <w:rFonts w:ascii="Calibri" w:hAnsi="Calibri" w:cs="Calibri"/>
-          <w:color w:val="auto"/>
+          <w:sz w:val="22"/>
+          <w:szCs w:val="22"/>
+        </w:rPr>
+        <w:t xml:space="preserve">être accessibles par une ligne rénovée. Chaque ligne </w:t>
+      </w:r>
+      <w:r>
+        <w:rPr>
+          <w:rFonts w:ascii="Calibri" w:hAnsi="Calibri" w:cs="Calibri"/>
+          <w:sz w:val="22"/>
+          <w:szCs w:val="22"/>
+        </w:rPr>
+        <w:t>possède</w:t>
+      </w:r>
+      <w:r>
+        <w:rPr>
+          <w:rFonts w:ascii="Calibri" w:hAnsi="Calibri" w:cs="Calibri"/>
+          <w:sz w:val="22"/>
+          <w:szCs w:val="22"/>
+        </w:rPr>
+        <w:t xml:space="preserve"> un nombre de voies allant de 1</w:t>
+      </w:r>
+      <w:r>
+        <w:rPr>
+          <w:rFonts w:ascii="Calibri" w:hAnsi="Calibri" w:cs="Calibri"/>
           <w:sz w:val="22"/>
           <w:szCs w:val="22"/>
         </w:rPr>
@@ -2176,7 +2194,6 @@
       <w:r>
         <w:rPr>
           <w:rFonts w:ascii="Calibri" w:hAnsi="Calibri" w:cs="Calibri"/>
-          <w:color w:val="auto"/>
           <w:sz w:val="22"/>
           <w:szCs w:val="22"/>
         </w:rPr>
@@ -2199,15 +2216,13 @@
         <w:jc w:val="left"/>
         <w:rPr>
           <w:rFonts w:ascii="Calibri" w:hAnsi="Calibri" w:cs="Calibri"/>
-          <w:color w:val="auto"/>
-          <w:sz w:val="22"/>
-          <w:szCs w:val="22"/>
-        </w:rPr>
-      </w:pPr>
-      <w:r>
-        <w:rPr>
-          <w:rFonts w:ascii="Calibri" w:hAnsi="Calibri" w:cs="Calibri"/>
-          <w:color w:val="auto"/>
+          <w:sz w:val="22"/>
+          <w:szCs w:val="22"/>
+        </w:rPr>
+      </w:pPr>
+      <w:r>
+        <w:rPr>
+          <w:rFonts w:ascii="Calibri" w:hAnsi="Calibri" w:cs="Calibri"/>
           <w:sz w:val="22"/>
           <w:szCs w:val="22"/>
         </w:rPr>
@@ -2230,15 +2245,13 @@
         <w:jc w:val="left"/>
         <w:rPr>
           <w:rFonts w:ascii="Calibri" w:hAnsi="Calibri" w:cs="Calibri"/>
-          <w:color w:val="auto"/>
-          <w:sz w:val="22"/>
-          <w:szCs w:val="22"/>
-        </w:rPr>
-      </w:pPr>
-      <w:r>
-        <w:rPr>
-          <w:rFonts w:ascii="Calibri" w:hAnsi="Calibri" w:cs="Calibri"/>
-          <w:color w:val="auto"/>
+          <w:sz w:val="22"/>
+          <w:szCs w:val="22"/>
+        </w:rPr>
+      </w:pPr>
+      <w:r>
+        <w:rPr>
+          <w:rFonts w:ascii="Calibri" w:hAnsi="Calibri" w:cs="Calibri"/>
           <w:sz w:val="22"/>
           <w:szCs w:val="22"/>
         </w:rPr>
@@ -2261,15 +2274,13 @@
         <w:jc w:val="left"/>
         <w:rPr>
           <w:rFonts w:ascii="Calibri" w:hAnsi="Calibri" w:cs="Calibri"/>
-          <w:color w:val="auto"/>
-          <w:sz w:val="22"/>
-          <w:szCs w:val="22"/>
-        </w:rPr>
-      </w:pPr>
-      <w:r>
-        <w:rPr>
-          <w:rFonts w:ascii="Calibri" w:hAnsi="Calibri" w:cs="Calibri"/>
-          <w:color w:val="auto"/>
+          <w:sz w:val="22"/>
+          <w:szCs w:val="22"/>
+        </w:rPr>
+      </w:pPr>
+      <w:r>
+        <w:rPr>
+          <w:rFonts w:ascii="Calibri" w:hAnsi="Calibri" w:cs="Calibri"/>
           <w:sz w:val="22"/>
           <w:szCs w:val="22"/>
         </w:rPr>
@@ -2292,15 +2303,13 @@
         <w:jc w:val="left"/>
         <w:rPr>
           <w:rFonts w:ascii="Calibri" w:hAnsi="Calibri" w:cs="Calibri"/>
-          <w:color w:val="auto"/>
-          <w:sz w:val="22"/>
-          <w:szCs w:val="22"/>
-        </w:rPr>
-      </w:pPr>
-      <w:r>
-        <w:rPr>
-          <w:rFonts w:ascii="Calibri" w:hAnsi="Calibri" w:cs="Calibri"/>
-          <w:color w:val="auto"/>
+          <w:sz w:val="22"/>
+          <w:szCs w:val="22"/>
+        </w:rPr>
+      </w:pPr>
+      <w:r>
+        <w:rPr>
+          <w:rFonts w:ascii="Calibri" w:hAnsi="Calibri" w:cs="Calibri"/>
           <w:sz w:val="22"/>
           <w:szCs w:val="22"/>
         </w:rPr>
@@ -2318,7 +2327,6 @@
         <w:jc w:val="left"/>
         <w:rPr>
           <w:rFonts w:ascii="Calibri" w:hAnsi="Calibri" w:cs="Calibri"/>
-          <w:color w:val="auto"/>
           <w:sz w:val="24"/>
           <w:szCs w:val="22"/>
         </w:rPr>
@@ -2344,7 +2352,6 @@
         <w:jc w:val="left"/>
         <w:rPr>
           <w:rFonts w:ascii="Calibri" w:hAnsi="Calibri" w:cs="Calibri"/>
-          <w:color w:val="auto"/>
           <w:sz w:val="22"/>
           <w:szCs w:val="22"/>
         </w:rPr>
@@ -2353,7 +2360,6 @@
       <w:r>
         <w:rPr>
           <w:rFonts w:ascii="Calibri" w:hAnsi="Calibri" w:cs="Calibri"/>
-          <w:color w:val="auto"/>
           <w:sz w:val="22"/>
           <w:szCs w:val="22"/>
         </w:rPr>
@@ -2363,7 +2369,6 @@
       <w:r>
         <w:rPr>
           <w:rFonts w:ascii="Calibri" w:hAnsi="Calibri" w:cs="Calibri"/>
-          <w:color w:val="auto"/>
           <w:sz w:val="22"/>
           <w:szCs w:val="22"/>
         </w:rPr>
@@ -2381,15 +2386,13 @@
         <w:jc w:val="left"/>
         <w:rPr>
           <w:rFonts w:ascii="Calibri" w:hAnsi="Calibri" w:cs="Calibri"/>
-          <w:color w:val="auto"/>
-          <w:sz w:val="22"/>
-          <w:szCs w:val="22"/>
-        </w:rPr>
-      </w:pPr>
-      <w:r>
-        <w:rPr>
-          <w:rFonts w:ascii="Calibri" w:hAnsi="Calibri" w:cs="Calibri"/>
-          <w:color w:val="auto"/>
+          <w:sz w:val="22"/>
+          <w:szCs w:val="22"/>
+        </w:rPr>
+      </w:pPr>
+      <w:r>
+        <w:rPr>
+          <w:rFonts w:ascii="Calibri" w:hAnsi="Calibri" w:cs="Calibri"/>
           <w:sz w:val="22"/>
           <w:szCs w:val="22"/>
         </w:rPr>
@@ -2407,15 +2410,13 @@
         <w:jc w:val="left"/>
         <w:rPr>
           <w:rFonts w:ascii="Calibri" w:hAnsi="Calibri" w:cs="Calibri"/>
-          <w:color w:val="auto"/>
-          <w:sz w:val="22"/>
-          <w:szCs w:val="22"/>
-        </w:rPr>
-      </w:pPr>
-      <w:r>
-        <w:rPr>
-          <w:rFonts w:ascii="Calibri" w:hAnsi="Calibri" w:cs="Calibri"/>
-          <w:color w:val="auto"/>
+          <w:sz w:val="22"/>
+          <w:szCs w:val="22"/>
+        </w:rPr>
+      </w:pPr>
+      <w:r>
+        <w:rPr>
+          <w:rFonts w:ascii="Calibri" w:hAnsi="Calibri" w:cs="Calibri"/>
           <w:sz w:val="22"/>
           <w:szCs w:val="22"/>
         </w:rPr>
@@ -2433,15 +2434,13 @@
         <w:jc w:val="left"/>
         <w:rPr>
           <w:rFonts w:ascii="Calibri" w:hAnsi="Calibri" w:cs="Calibri"/>
-          <w:color w:val="auto"/>
-          <w:sz w:val="22"/>
-          <w:szCs w:val="22"/>
-        </w:rPr>
-      </w:pPr>
-      <w:r>
-        <w:rPr>
-          <w:rFonts w:ascii="Calibri" w:hAnsi="Calibri" w:cs="Calibri"/>
-          <w:color w:val="auto"/>
+          <w:sz w:val="22"/>
+          <w:szCs w:val="22"/>
+        </w:rPr>
+      </w:pPr>
+      <w:r>
+        <w:rPr>
+          <w:rFonts w:ascii="Calibri" w:hAnsi="Calibri" w:cs="Calibri"/>
           <w:sz w:val="22"/>
           <w:szCs w:val="22"/>
         </w:rPr>
@@ -2451,7 +2450,6 @@
       <w:r>
         <w:rPr>
           <w:rFonts w:ascii="Calibri" w:hAnsi="Calibri" w:cs="Calibri"/>
-          <w:color w:val="auto"/>
           <w:sz w:val="22"/>
           <w:szCs w:val="22"/>
         </w:rPr>
@@ -2461,7 +2459,6 @@
       <w:r>
         <w:rPr>
           <w:rFonts w:ascii="Calibri" w:hAnsi="Calibri" w:cs="Calibri"/>
-          <w:color w:val="auto"/>
           <w:sz w:val="22"/>
           <w:szCs w:val="22"/>
         </w:rPr>
@@ -2479,7 +2476,6 @@
         <w:jc w:val="left"/>
         <w:rPr>
           <w:rFonts w:ascii="Calibri" w:hAnsi="Calibri" w:cs="Calibri"/>
-          <w:color w:val="auto"/>
           <w:sz w:val="22"/>
           <w:szCs w:val="22"/>
         </w:rPr>
@@ -2488,7 +2484,6 @@
       <w:r>
         <w:rPr>
           <w:rFonts w:ascii="Calibri" w:hAnsi="Calibri" w:cs="Calibri"/>
-          <w:color w:val="auto"/>
           <w:sz w:val="22"/>
           <w:szCs w:val="22"/>
         </w:rPr>
@@ -2498,7 +2493,6 @@
       <w:r>
         <w:rPr>
           <w:rFonts w:ascii="Calibri" w:hAnsi="Calibri" w:cs="Calibri"/>
-          <w:color w:val="auto"/>
           <w:sz w:val="22"/>
           <w:szCs w:val="22"/>
         </w:rPr>
@@ -2516,15 +2510,13 @@
         <w:jc w:val="left"/>
         <w:rPr>
           <w:rFonts w:ascii="Calibri" w:hAnsi="Calibri" w:cs="Calibri"/>
-          <w:color w:val="auto"/>
-          <w:sz w:val="22"/>
-          <w:szCs w:val="22"/>
-        </w:rPr>
-      </w:pPr>
-      <w:r>
-        <w:rPr>
-          <w:rFonts w:ascii="Calibri" w:hAnsi="Calibri" w:cs="Calibri"/>
-          <w:color w:val="auto"/>
+          <w:sz w:val="22"/>
+          <w:szCs w:val="22"/>
+        </w:rPr>
+      </w:pPr>
+      <w:r>
+        <w:rPr>
+          <w:rFonts w:ascii="Calibri" w:hAnsi="Calibri" w:cs="Calibri"/>
           <w:sz w:val="22"/>
           <w:szCs w:val="22"/>
         </w:rPr>
@@ -2542,15 +2534,13 @@
         <w:jc w:val="left"/>
         <w:rPr>
           <w:rFonts w:ascii="Calibri" w:hAnsi="Calibri" w:cs="Calibri"/>
-          <w:color w:val="auto"/>
-          <w:sz w:val="22"/>
-          <w:szCs w:val="22"/>
-        </w:rPr>
-      </w:pPr>
-      <w:r>
-        <w:rPr>
-          <w:rFonts w:ascii="Calibri" w:hAnsi="Calibri" w:cs="Calibri"/>
-          <w:color w:val="auto"/>
+          <w:sz w:val="22"/>
+          <w:szCs w:val="22"/>
+        </w:rPr>
+      </w:pPr>
+      <w:r>
+        <w:rPr>
+          <w:rFonts w:ascii="Calibri" w:hAnsi="Calibri" w:cs="Calibri"/>
           <w:sz w:val="22"/>
           <w:szCs w:val="22"/>
         </w:rPr>
@@ -2568,7 +2558,6 @@
         <w:jc w:val="left"/>
         <w:rPr>
           <w:rFonts w:ascii="Calibri" w:hAnsi="Calibri" w:cs="Calibri"/>
-          <w:color w:val="auto"/>
           <w:sz w:val="22"/>
           <w:szCs w:val="22"/>
         </w:rPr>
@@ -2577,7 +2566,6 @@
       <w:r>
         <w:rPr>
           <w:rFonts w:ascii="Calibri" w:hAnsi="Calibri" w:cs="Calibri"/>
-          <w:color w:val="auto"/>
           <w:sz w:val="22"/>
           <w:szCs w:val="22"/>
         </w:rPr>
@@ -2587,7 +2575,6 @@
       <w:r>
         <w:rPr>
           <w:rFonts w:ascii="Calibri" w:hAnsi="Calibri" w:cs="Calibri"/>
-          <w:color w:val="auto"/>
           <w:sz w:val="22"/>
           <w:szCs w:val="22"/>
         </w:rPr>
@@ -2605,7 +2592,6 @@
         <w:jc w:val="left"/>
         <w:rPr>
           <w:rFonts w:ascii="Calibri" w:hAnsi="Calibri" w:cs="Calibri"/>
-          <w:color w:val="auto"/>
           <w:sz w:val="22"/>
           <w:szCs w:val="22"/>
         </w:rPr>
@@ -2614,7 +2600,6 @@
       <w:r>
         <w:rPr>
           <w:rFonts w:ascii="Calibri" w:hAnsi="Calibri" w:cs="Calibri"/>
-          <w:color w:val="auto"/>
           <w:sz w:val="22"/>
           <w:szCs w:val="22"/>
         </w:rPr>
@@ -2624,7 +2609,6 @@
       <w:r>
         <w:rPr>
           <w:rFonts w:ascii="Calibri" w:hAnsi="Calibri" w:cs="Calibri"/>
-          <w:color w:val="auto"/>
           <w:sz w:val="22"/>
           <w:szCs w:val="22"/>
         </w:rPr>
@@ -2642,15 +2626,13 @@
         <w:jc w:val="left"/>
         <w:rPr>
           <w:rFonts w:ascii="Calibri" w:hAnsi="Calibri" w:cs="Calibri"/>
-          <w:color w:val="auto"/>
-          <w:sz w:val="22"/>
-          <w:szCs w:val="22"/>
-        </w:rPr>
-      </w:pPr>
-      <w:r>
-        <w:rPr>
-          <w:rFonts w:ascii="Calibri" w:hAnsi="Calibri" w:cs="Calibri"/>
-          <w:color w:val="auto"/>
+          <w:sz w:val="22"/>
+          <w:szCs w:val="22"/>
+        </w:rPr>
+      </w:pPr>
+      <w:r>
+        <w:rPr>
+          <w:rFonts w:ascii="Calibri" w:hAnsi="Calibri" w:cs="Calibri"/>
           <w:sz w:val="22"/>
           <w:szCs w:val="22"/>
         </w:rPr>
@@ -2668,15 +2650,13 @@
         <w:jc w:val="left"/>
         <w:rPr>
           <w:rFonts w:ascii="Calibri" w:hAnsi="Calibri" w:cs="Calibri"/>
-          <w:color w:val="auto"/>
-          <w:sz w:val="22"/>
-          <w:szCs w:val="22"/>
-        </w:rPr>
-      </w:pPr>
-      <w:r>
-        <w:rPr>
-          <w:rFonts w:ascii="Calibri" w:hAnsi="Calibri" w:cs="Calibri"/>
-          <w:color w:val="auto"/>
+          <w:sz w:val="22"/>
+          <w:szCs w:val="22"/>
+        </w:rPr>
+      </w:pPr>
+      <w:r>
+        <w:rPr>
+          <w:rFonts w:ascii="Calibri" w:hAnsi="Calibri" w:cs="Calibri"/>
           <w:sz w:val="22"/>
           <w:szCs w:val="22"/>
         </w:rPr>
@@ -2694,7 +2674,6 @@
         <w:jc w:val="left"/>
         <w:rPr>
           <w:rFonts w:ascii="Calibri" w:hAnsi="Calibri" w:cs="Calibri"/>
-          <w:color w:val="auto"/>
           <w:sz w:val="22"/>
           <w:szCs w:val="22"/>
           <w:lang w:val="de-CH"/>
@@ -2703,7 +2682,6 @@
       <w:r>
         <w:rPr>
           <w:rFonts w:ascii="Calibri" w:hAnsi="Calibri" w:cs="Calibri"/>
-          <w:color w:val="auto"/>
           <w:sz w:val="22"/>
           <w:szCs w:val="22"/>
           <w:lang w:val="de-CH"/>
@@ -2714,7 +2692,6 @@
       <w:r>
         <w:rPr>
           <w:rFonts w:ascii="Calibri" w:hAnsi="Calibri" w:cs="Calibri"/>
-          <w:color w:val="auto"/>
           <w:sz w:val="22"/>
           <w:szCs w:val="22"/>
           <w:lang w:val="de-CH"/>
@@ -2725,7 +2702,6 @@
       <w:r>
         <w:rPr>
           <w:rFonts w:ascii="Calibri" w:hAnsi="Calibri" w:cs="Calibri"/>
-          <w:color w:val="auto"/>
           <w:sz w:val="22"/>
           <w:szCs w:val="22"/>
           <w:lang w:val="de-CH"/>
@@ -2744,7 +2720,6 @@
         <w:jc w:val="left"/>
         <w:rPr>
           <w:rFonts w:ascii="Calibri" w:hAnsi="Calibri" w:cs="Calibri"/>
-          <w:color w:val="auto"/>
           <w:sz w:val="22"/>
           <w:szCs w:val="22"/>
           <w:lang w:val="de-CH"/>
@@ -2754,7 +2729,6 @@
       <w:r>
         <w:rPr>
           <w:rFonts w:ascii="Calibri" w:hAnsi="Calibri" w:cs="Calibri"/>
-          <w:color w:val="auto"/>
           <w:sz w:val="22"/>
           <w:szCs w:val="22"/>
           <w:lang w:val="de-CH"/>
@@ -2765,7 +2739,6 @@
       <w:r>
         <w:rPr>
           <w:rFonts w:ascii="Calibri" w:hAnsi="Calibri" w:cs="Calibri"/>
-          <w:color w:val="auto"/>
           <w:sz w:val="22"/>
           <w:szCs w:val="22"/>
           <w:lang w:val="de-CH"/>
@@ -2776,7 +2749,6 @@
       <w:r>
         <w:rPr>
           <w:rFonts w:ascii="Calibri" w:hAnsi="Calibri" w:cs="Calibri"/>
-          <w:color w:val="auto"/>
           <w:sz w:val="22"/>
           <w:szCs w:val="22"/>
           <w:lang w:val="de-CH"/>
@@ -2787,7 +2759,6 @@
       <w:r>
         <w:rPr>
           <w:rFonts w:ascii="Calibri" w:hAnsi="Calibri" w:cs="Calibri"/>
-          <w:color w:val="auto"/>
           <w:sz w:val="22"/>
           <w:szCs w:val="22"/>
           <w:lang w:val="de-CH"/>
@@ -2806,7 +2777,6 @@
         <w:jc w:val="left"/>
         <w:rPr>
           <w:rFonts w:ascii="Calibri" w:hAnsi="Calibri" w:cs="Calibri"/>
-          <w:color w:val="auto"/>
           <w:sz w:val="22"/>
           <w:szCs w:val="22"/>
           <w:lang w:val="de-CH"/>
@@ -2815,7 +2785,6 @@
       <w:r>
         <w:rPr>
           <w:rFonts w:ascii="Calibri" w:hAnsi="Calibri" w:cs="Calibri"/>
-          <w:color w:val="auto"/>
           <w:sz w:val="22"/>
           <w:szCs w:val="22"/>
           <w:lang w:val="de-CH"/>
@@ -2827,7 +2796,6 @@
       <w:r>
         <w:rPr>
           <w:rFonts w:ascii="Calibri" w:hAnsi="Calibri" w:cs="Calibri"/>
-          <w:color w:val="auto"/>
           <w:sz w:val="22"/>
           <w:szCs w:val="22"/>
           <w:lang w:val="de-CH"/>
@@ -2838,7 +2806,6 @@
       <w:r>
         <w:rPr>
           <w:rFonts w:ascii="Calibri" w:hAnsi="Calibri" w:cs="Calibri"/>
-          <w:color w:val="auto"/>
           <w:sz w:val="22"/>
           <w:szCs w:val="22"/>
           <w:lang w:val="de-CH"/>
@@ -2849,7 +2816,6 @@
       <w:r>
         <w:rPr>
           <w:rFonts w:ascii="Calibri" w:hAnsi="Calibri" w:cs="Calibri"/>
-          <w:color w:val="auto"/>
           <w:sz w:val="22"/>
           <w:szCs w:val="22"/>
           <w:lang w:val="de-CH"/>
@@ -2868,7 +2834,6 @@
         <w:jc w:val="left"/>
         <w:rPr>
           <w:rFonts w:ascii="Calibri" w:hAnsi="Calibri" w:cs="Calibri"/>
-          <w:color w:val="auto"/>
           <w:sz w:val="22"/>
           <w:szCs w:val="22"/>
           <w:lang w:val="de-CH"/>
@@ -2878,7 +2843,6 @@
       <w:r>
         <w:rPr>
           <w:rFonts w:ascii="Calibri" w:hAnsi="Calibri" w:cs="Calibri"/>
-          <w:color w:val="auto"/>
           <w:sz w:val="22"/>
           <w:szCs w:val="22"/>
           <w:lang w:val="de-CH"/>
@@ -2889,7 +2853,6 @@
       <w:r>
         <w:rPr>
           <w:rFonts w:ascii="Calibri" w:hAnsi="Calibri" w:cs="Calibri"/>
-          <w:color w:val="auto"/>
           <w:sz w:val="22"/>
           <w:szCs w:val="22"/>
           <w:lang w:val="de-CH"/>
@@ -2900,7 +2863,6 @@
       <w:r>
         <w:rPr>
           <w:rFonts w:ascii="Calibri" w:hAnsi="Calibri" w:cs="Calibri"/>
-          <w:color w:val="auto"/>
           <w:sz w:val="22"/>
           <w:szCs w:val="22"/>
           <w:lang w:val="de-CH"/>
@@ -2911,7 +2873,6 @@
       <w:r>
         <w:rPr>
           <w:rFonts w:ascii="Calibri" w:hAnsi="Calibri" w:cs="Calibri"/>
-          <w:color w:val="auto"/>
           <w:sz w:val="22"/>
           <w:szCs w:val="22"/>
           <w:lang w:val="de-CH"/>
@@ -2930,7 +2891,6 @@
         <w:jc w:val="left"/>
         <w:rPr>
           <w:rFonts w:ascii="Calibri" w:hAnsi="Calibri" w:cs="Calibri"/>
-          <w:color w:val="auto"/>
           <w:sz w:val="22"/>
           <w:szCs w:val="22"/>
           <w:lang w:val="de-CH"/>
@@ -2939,7 +2899,6 @@
       <w:r>
         <w:rPr>
           <w:rFonts w:ascii="Calibri" w:hAnsi="Calibri" w:cs="Calibri"/>
-          <w:color w:val="auto"/>
           <w:sz w:val="22"/>
           <w:szCs w:val="22"/>
           <w:lang w:val="de-CH"/>
@@ -2950,7 +2909,6 @@
       <w:r>
         <w:rPr>
           <w:rFonts w:ascii="Calibri" w:hAnsi="Calibri" w:cs="Calibri"/>
-          <w:color w:val="auto"/>
           <w:sz w:val="22"/>
           <w:szCs w:val="22"/>
           <w:lang w:val="de-CH"/>
@@ -2961,7 +2919,6 @@
       <w:r>
         <w:rPr>
           <w:rFonts w:ascii="Calibri" w:hAnsi="Calibri" w:cs="Calibri"/>
-          <w:color w:val="auto"/>
           <w:sz w:val="22"/>
           <w:szCs w:val="22"/>
           <w:lang w:val="de-CH"/>
@@ -2980,7 +2937,6 @@
         <w:jc w:val="left"/>
         <w:rPr>
           <w:rFonts w:ascii="Calibri" w:hAnsi="Calibri" w:cs="Calibri"/>
-          <w:color w:val="auto"/>
           <w:sz w:val="22"/>
           <w:szCs w:val="22"/>
           <w:lang w:val="de-CH"/>
@@ -2989,7 +2945,6 @@
       <w:r>
         <w:rPr>
           <w:rFonts w:ascii="Calibri" w:hAnsi="Calibri" w:cs="Calibri"/>
-          <w:color w:val="auto"/>
           <w:sz w:val="22"/>
           <w:szCs w:val="22"/>
           <w:lang w:val="de-CH"/>
@@ -3000,7 +2955,6 @@
       <w:r>
         <w:rPr>
           <w:rFonts w:ascii="Calibri" w:hAnsi="Calibri" w:cs="Calibri"/>
-          <w:color w:val="auto"/>
           <w:sz w:val="22"/>
           <w:szCs w:val="22"/>
           <w:lang w:val="de-CH"/>
@@ -3011,7 +2965,6 @@
       <w:r>
         <w:rPr>
           <w:rFonts w:ascii="Calibri" w:hAnsi="Calibri" w:cs="Calibri"/>
-          <w:color w:val="auto"/>
           <w:sz w:val="22"/>
           <w:szCs w:val="22"/>
           <w:lang w:val="de-CH"/>
@@ -3030,15 +2983,13 @@
         <w:jc w:val="left"/>
         <w:rPr>
           <w:rFonts w:ascii="Calibri" w:hAnsi="Calibri" w:cs="Calibri"/>
-          <w:color w:val="auto"/>
-          <w:sz w:val="22"/>
-          <w:szCs w:val="22"/>
-        </w:rPr>
-      </w:pPr>
-      <w:r>
-        <w:rPr>
-          <w:rFonts w:ascii="Calibri" w:hAnsi="Calibri" w:cs="Calibri"/>
-          <w:color w:val="auto"/>
+          <w:sz w:val="22"/>
+          <w:szCs w:val="22"/>
+        </w:rPr>
+      </w:pPr>
+      <w:r>
+        <w:rPr>
+          <w:rFonts w:ascii="Calibri" w:hAnsi="Calibri" w:cs="Calibri"/>
           <w:sz w:val="22"/>
           <w:szCs w:val="22"/>
         </w:rPr>
@@ -3056,15 +3007,13 @@
         <w:jc w:val="left"/>
         <w:rPr>
           <w:rFonts w:ascii="Calibri" w:hAnsi="Calibri" w:cs="Calibri"/>
-          <w:color w:val="auto"/>
-          <w:sz w:val="22"/>
-          <w:szCs w:val="22"/>
-        </w:rPr>
-      </w:pPr>
-      <w:r>
-        <w:rPr>
-          <w:rFonts w:ascii="Calibri" w:hAnsi="Calibri" w:cs="Calibri"/>
-          <w:color w:val="auto"/>
+          <w:sz w:val="22"/>
+          <w:szCs w:val="22"/>
+        </w:rPr>
+      </w:pPr>
+      <w:r>
+        <w:rPr>
+          <w:rFonts w:ascii="Calibri" w:hAnsi="Calibri" w:cs="Calibri"/>
           <w:sz w:val="22"/>
           <w:szCs w:val="22"/>
         </w:rPr>
@@ -3082,15 +3031,13 @@
         <w:jc w:val="left"/>
         <w:rPr>
           <w:rFonts w:ascii="Calibri" w:hAnsi="Calibri" w:cs="Calibri"/>
-          <w:color w:val="auto"/>
-          <w:sz w:val="22"/>
-          <w:szCs w:val="22"/>
-        </w:rPr>
-      </w:pPr>
-      <w:r>
-        <w:rPr>
-          <w:rFonts w:ascii="Calibri" w:hAnsi="Calibri" w:cs="Calibri"/>
-          <w:color w:val="auto"/>
+          <w:sz w:val="22"/>
+          <w:szCs w:val="22"/>
+        </w:rPr>
+      </w:pPr>
+      <w:r>
+        <w:rPr>
+          <w:rFonts w:ascii="Calibri" w:hAnsi="Calibri" w:cs="Calibri"/>
           <w:sz w:val="22"/>
           <w:szCs w:val="22"/>
         </w:rPr>
@@ -3108,15 +3055,13 @@
         <w:jc w:val="left"/>
         <w:rPr>
           <w:rFonts w:ascii="Calibri" w:hAnsi="Calibri" w:cs="Calibri"/>
-          <w:color w:val="auto"/>
-          <w:sz w:val="22"/>
-          <w:szCs w:val="22"/>
-        </w:rPr>
-      </w:pPr>
-      <w:r>
-        <w:rPr>
-          <w:rFonts w:ascii="Calibri" w:hAnsi="Calibri" w:cs="Calibri"/>
-          <w:color w:val="auto"/>
+          <w:sz w:val="22"/>
+          <w:szCs w:val="22"/>
+        </w:rPr>
+      </w:pPr>
+      <w:r>
+        <w:rPr>
+          <w:rFonts w:ascii="Calibri" w:hAnsi="Calibri" w:cs="Calibri"/>
           <w:sz w:val="22"/>
           <w:szCs w:val="22"/>
         </w:rPr>
@@ -3134,15 +3079,13 @@
         <w:jc w:val="left"/>
         <w:rPr>
           <w:rFonts w:ascii="Calibri" w:hAnsi="Calibri" w:cs="Calibri"/>
-          <w:color w:val="auto"/>
-          <w:sz w:val="22"/>
-          <w:szCs w:val="22"/>
-        </w:rPr>
-      </w:pPr>
-      <w:r>
-        <w:rPr>
-          <w:rFonts w:ascii="Calibri" w:hAnsi="Calibri" w:cs="Calibri"/>
-          <w:color w:val="auto"/>
+          <w:sz w:val="22"/>
+          <w:szCs w:val="22"/>
+        </w:rPr>
+      </w:pPr>
+      <w:r>
+        <w:rPr>
+          <w:rFonts w:ascii="Calibri" w:hAnsi="Calibri" w:cs="Calibri"/>
           <w:sz w:val="22"/>
           <w:szCs w:val="22"/>
         </w:rPr>
@@ -3152,7 +3095,6 @@
       <w:r>
         <w:rPr>
           <w:rFonts w:ascii="Calibri" w:hAnsi="Calibri" w:cs="Calibri"/>
-          <w:color w:val="auto"/>
           <w:sz w:val="22"/>
           <w:szCs w:val="22"/>
         </w:rPr>
@@ -3162,7 +3104,6 @@
       <w:r>
         <w:rPr>
           <w:rFonts w:ascii="Calibri" w:hAnsi="Calibri" w:cs="Calibri"/>
-          <w:color w:val="auto"/>
           <w:sz w:val="22"/>
           <w:szCs w:val="22"/>
         </w:rPr>
@@ -3180,7 +3121,6 @@
         <w:jc w:val="left"/>
         <w:rPr>
           <w:rFonts w:ascii="Calibri" w:hAnsi="Calibri" w:cs="Calibri"/>
-          <w:color w:val="auto"/>
           <w:sz w:val="22"/>
           <w:szCs w:val="22"/>
           <w:lang w:val="de-CH"/>
@@ -3190,7 +3130,6 @@
       <w:r>
         <w:rPr>
           <w:rFonts w:ascii="Calibri" w:hAnsi="Calibri" w:cs="Calibri"/>
-          <w:color w:val="auto"/>
           <w:sz w:val="22"/>
           <w:szCs w:val="22"/>
           <w:lang w:val="de-CH"/>
@@ -3201,7 +3140,6 @@
       <w:r>
         <w:rPr>
           <w:rFonts w:ascii="Calibri" w:hAnsi="Calibri" w:cs="Calibri"/>
-          <w:color w:val="auto"/>
           <w:sz w:val="22"/>
           <w:szCs w:val="22"/>
           <w:lang w:val="de-CH"/>
@@ -3212,7 +3150,6 @@
       <w:r>
         <w:rPr>
           <w:rFonts w:ascii="Calibri" w:hAnsi="Calibri" w:cs="Calibri"/>
-          <w:color w:val="auto"/>
           <w:sz w:val="22"/>
           <w:szCs w:val="22"/>
           <w:lang w:val="de-CH"/>
@@ -3223,7 +3160,6 @@
       <w:r>
         <w:rPr>
           <w:rFonts w:ascii="Calibri" w:hAnsi="Calibri" w:cs="Calibri"/>
-          <w:color w:val="auto"/>
           <w:sz w:val="22"/>
           <w:szCs w:val="22"/>
           <w:lang w:val="de-CH"/>
@@ -3242,7 +3178,6 @@
         <w:jc w:val="left"/>
         <w:rPr>
           <w:rFonts w:ascii="Calibri" w:hAnsi="Calibri" w:cs="Calibri"/>
-          <w:color w:val="auto"/>
           <w:sz w:val="22"/>
           <w:szCs w:val="22"/>
           <w:lang w:val="de-CH"/>
@@ -3252,7 +3187,6 @@
       <w:r>
         <w:rPr>
           <w:rFonts w:ascii="Calibri" w:hAnsi="Calibri" w:cs="Calibri"/>
-          <w:color w:val="auto"/>
           <w:sz w:val="22"/>
           <w:szCs w:val="22"/>
           <w:lang w:val="de-CH"/>
@@ -3263,7 +3197,6 @@
       <w:r>
         <w:rPr>
           <w:rFonts w:ascii="Calibri" w:hAnsi="Calibri" w:cs="Calibri"/>
-          <w:color w:val="auto"/>
           <w:sz w:val="22"/>
           <w:szCs w:val="22"/>
           <w:lang w:val="de-CH"/>
@@ -3274,7 +3207,6 @@
       <w:r>
         <w:rPr>
           <w:rFonts w:ascii="Calibri" w:hAnsi="Calibri" w:cs="Calibri"/>
-          <w:color w:val="auto"/>
           <w:sz w:val="22"/>
           <w:szCs w:val="22"/>
           <w:lang w:val="de-CH"/>
@@ -3285,7 +3217,6 @@
       <w:r>
         <w:rPr>
           <w:rFonts w:ascii="Calibri" w:hAnsi="Calibri" w:cs="Calibri"/>
-          <w:color w:val="auto"/>
           <w:sz w:val="22"/>
           <w:szCs w:val="22"/>
           <w:lang w:val="de-CH"/>
@@ -3304,7 +3235,6 @@
         <w:jc w:val="left"/>
         <w:rPr>
           <w:rFonts w:ascii="Calibri" w:hAnsi="Calibri" w:cs="Calibri"/>
-          <w:color w:val="auto"/>
           <w:sz w:val="22"/>
           <w:szCs w:val="22"/>
           <w:lang w:val="de-CH"/>
@@ -3314,7 +3244,6 @@
       <w:r>
         <w:rPr>
           <w:rFonts w:ascii="Calibri" w:hAnsi="Calibri" w:cs="Calibri"/>
-          <w:color w:val="auto"/>
           <w:sz w:val="22"/>
           <w:szCs w:val="22"/>
           <w:lang w:val="de-CH"/>
@@ -3325,7 +3254,6 @@
       <w:r>
         <w:rPr>
           <w:rFonts w:ascii="Calibri" w:hAnsi="Calibri" w:cs="Calibri"/>
-          <w:color w:val="auto"/>
           <w:sz w:val="22"/>
           <w:szCs w:val="22"/>
           <w:lang w:val="de-CH"/>
@@ -3337,7 +3265,6 @@
       <w:r>
         <w:rPr>
           <w:rFonts w:ascii="Calibri" w:hAnsi="Calibri" w:cs="Calibri"/>
-          <w:color w:val="auto"/>
           <w:sz w:val="22"/>
           <w:szCs w:val="22"/>
           <w:lang w:val="de-CH"/>
@@ -3348,7 +3275,6 @@
       <w:r>
         <w:rPr>
           <w:rFonts w:ascii="Calibri" w:hAnsi="Calibri" w:cs="Calibri"/>
-          <w:color w:val="auto"/>
           <w:sz w:val="22"/>
           <w:szCs w:val="22"/>
           <w:lang w:val="de-CH"/>
@@ -3359,7 +3285,6 @@
       <w:r>
         <w:rPr>
           <w:rFonts w:ascii="Calibri" w:hAnsi="Calibri" w:cs="Calibri"/>
-          <w:color w:val="auto"/>
           <w:sz w:val="22"/>
           <w:szCs w:val="22"/>
           <w:lang w:val="de-CH"/>
@@ -3378,7 +3303,6 @@
         <w:jc w:val="left"/>
         <w:rPr>
           <w:rFonts w:ascii="Calibri" w:hAnsi="Calibri" w:cs="Calibri"/>
-          <w:color w:val="auto"/>
           <w:sz w:val="22"/>
           <w:szCs w:val="22"/>
           <w:lang w:val="de-CH"/>
@@ -3388,7 +3312,6 @@
       <w:r>
         <w:rPr>
           <w:rFonts w:ascii="Calibri" w:hAnsi="Calibri" w:cs="Calibri"/>
-          <w:color w:val="auto"/>
           <w:sz w:val="22"/>
           <w:szCs w:val="22"/>
           <w:lang w:val="de-CH"/>
@@ -3399,7 +3322,6 @@
       <w:r>
         <w:rPr>
           <w:rFonts w:ascii="Calibri" w:hAnsi="Calibri" w:cs="Calibri"/>
-          <w:color w:val="auto"/>
           <w:sz w:val="22"/>
           <w:szCs w:val="22"/>
           <w:lang w:val="de-CH"/>
@@ -3410,7 +3332,6 @@
       <w:r>
         <w:rPr>
           <w:rFonts w:ascii="Calibri" w:hAnsi="Calibri" w:cs="Calibri"/>
-          <w:color w:val="auto"/>
           <w:sz w:val="22"/>
           <w:szCs w:val="22"/>
           <w:lang w:val="de-CH"/>
@@ -3421,7 +3342,6 @@
       <w:r>
         <w:rPr>
           <w:rFonts w:ascii="Calibri" w:hAnsi="Calibri" w:cs="Calibri"/>
-          <w:color w:val="auto"/>
           <w:sz w:val="22"/>
           <w:szCs w:val="22"/>
           <w:lang w:val="de-CH"/>
@@ -3440,7 +3360,6 @@
         <w:jc w:val="left"/>
         <w:rPr>
           <w:rFonts w:ascii="Calibri" w:hAnsi="Calibri" w:cs="Calibri"/>
-          <w:color w:val="auto"/>
           <w:sz w:val="22"/>
           <w:szCs w:val="22"/>
           <w:lang w:val="de-CH"/>
@@ -3449,7 +3368,6 @@
       <w:r>
         <w:rPr>
           <w:rFonts w:ascii="Calibri" w:hAnsi="Calibri" w:cs="Calibri"/>
-          <w:color w:val="auto"/>
           <w:sz w:val="22"/>
           <w:szCs w:val="22"/>
           <w:lang w:val="de-CH"/>
@@ -3460,7 +3378,6 @@
       <w:r>
         <w:rPr>
           <w:rFonts w:ascii="Calibri" w:hAnsi="Calibri" w:cs="Calibri"/>
-          <w:color w:val="auto"/>
           <w:sz w:val="22"/>
           <w:szCs w:val="22"/>
           <w:lang w:val="de-CH"/>
@@ -3471,7 +3388,6 @@
       <w:r>
         <w:rPr>
           <w:rFonts w:ascii="Calibri" w:hAnsi="Calibri" w:cs="Calibri"/>
-          <w:color w:val="auto"/>
           <w:sz w:val="22"/>
           <w:szCs w:val="22"/>
           <w:lang w:val="de-CH"/>
@@ -3490,7 +3406,6 @@
         <w:jc w:val="left"/>
         <w:rPr>
           <w:rFonts w:ascii="Calibri" w:hAnsi="Calibri" w:cs="Calibri"/>
-          <w:color w:val="auto"/>
           <w:sz w:val="22"/>
           <w:szCs w:val="22"/>
           <w:lang w:val="de-CH"/>
@@ -3500,7 +3415,6 @@
       <w:r>
         <w:rPr>
           <w:rFonts w:ascii="Calibri" w:hAnsi="Calibri" w:cs="Calibri"/>
-          <w:color w:val="auto"/>
           <w:sz w:val="22"/>
           <w:szCs w:val="22"/>
           <w:lang w:val="de-CH"/>
@@ -3511,7 +3425,6 @@
       <w:r>
         <w:rPr>
           <w:rFonts w:ascii="Calibri" w:hAnsi="Calibri" w:cs="Calibri"/>
-          <w:color w:val="auto"/>
           <w:sz w:val="22"/>
           <w:szCs w:val="22"/>
           <w:lang w:val="de-CH"/>
@@ -3522,7 +3435,6 @@
       <w:r>
         <w:rPr>
           <w:rFonts w:ascii="Calibri" w:hAnsi="Calibri" w:cs="Calibri"/>
-          <w:color w:val="auto"/>
           <w:sz w:val="22"/>
           <w:szCs w:val="22"/>
           <w:lang w:val="de-CH"/>
@@ -3533,7 +3445,6 @@
       <w:r>
         <w:rPr>
           <w:rFonts w:ascii="Calibri" w:hAnsi="Calibri" w:cs="Calibri"/>
-          <w:color w:val="auto"/>
           <w:sz w:val="22"/>
           <w:szCs w:val="22"/>
           <w:lang w:val="de-CH"/>
@@ -3552,7 +3463,6 @@
         <w:jc w:val="left"/>
         <w:rPr>
           <w:rFonts w:ascii="Calibri" w:hAnsi="Calibri" w:cs="Calibri"/>
-          <w:color w:val="auto"/>
           <w:sz w:val="22"/>
           <w:szCs w:val="22"/>
           <w:lang w:val="de-CH"/>
@@ -3561,7 +3471,6 @@
       <w:r>
         <w:rPr>
           <w:rFonts w:ascii="Calibri" w:hAnsi="Calibri" w:cs="Calibri"/>
-          <w:color w:val="auto"/>
           <w:sz w:val="22"/>
           <w:szCs w:val="22"/>
           <w:lang w:val="de-CH"/>
@@ -3572,7 +3481,6 @@
       <w:r>
         <w:rPr>
           <w:rFonts w:ascii="Calibri" w:hAnsi="Calibri" w:cs="Calibri"/>
-          <w:color w:val="auto"/>
           <w:sz w:val="22"/>
           <w:szCs w:val="22"/>
           <w:lang w:val="de-CH"/>
@@ -3583,7 +3491,6 @@
       <w:r>
         <w:rPr>
           <w:rFonts w:ascii="Calibri" w:hAnsi="Calibri" w:cs="Calibri"/>
-          <w:color w:val="auto"/>
           <w:sz w:val="22"/>
           <w:szCs w:val="22"/>
           <w:lang w:val="de-CH"/>
@@ -3602,7 +3509,6 @@
         <w:jc w:val="left"/>
         <w:rPr>
           <w:rFonts w:ascii="Calibri" w:hAnsi="Calibri" w:cs="Calibri"/>
-          <w:color w:val="auto"/>
           <w:sz w:val="22"/>
           <w:szCs w:val="22"/>
           <w:lang w:val="de-CH"/>
@@ -3611,7 +3517,6 @@
       <w:r>
         <w:rPr>
           <w:rFonts w:ascii="Calibri" w:hAnsi="Calibri" w:cs="Calibri"/>
-          <w:color w:val="auto"/>
           <w:sz w:val="22"/>
           <w:szCs w:val="22"/>
           <w:lang w:val="de-CH"/>
@@ -3622,7 +3527,6 @@
       <w:r>
         <w:rPr>
           <w:rFonts w:ascii="Calibri" w:hAnsi="Calibri" w:cs="Calibri"/>
-          <w:color w:val="auto"/>
           <w:sz w:val="22"/>
           <w:szCs w:val="22"/>
           <w:lang w:val="de-CH"/>
@@ -3633,7 +3537,6 @@
       <w:r>
         <w:rPr>
           <w:rFonts w:ascii="Calibri" w:hAnsi="Calibri" w:cs="Calibri"/>
-          <w:color w:val="auto"/>
           <w:sz w:val="22"/>
           <w:szCs w:val="22"/>
           <w:lang w:val="de-CH"/>
@@ -3652,7 +3555,6 @@
         <w:jc w:val="left"/>
         <w:rPr>
           <w:rFonts w:ascii="Calibri" w:hAnsi="Calibri" w:cs="Calibri"/>
-          <w:color w:val="auto"/>
           <w:sz w:val="22"/>
           <w:szCs w:val="22"/>
           <w:lang w:val="de-CH"/>
@@ -3661,7 +3563,6 @@
       <w:r>
         <w:rPr>
           <w:rFonts w:ascii="Calibri" w:hAnsi="Calibri" w:cs="Calibri"/>
-          <w:color w:val="auto"/>
           <w:sz w:val="22"/>
           <w:szCs w:val="22"/>
           <w:lang w:val="de-CH"/>
@@ -3673,7 +3574,6 @@
       <w:r>
         <w:rPr>
           <w:rFonts w:ascii="Calibri" w:hAnsi="Calibri" w:cs="Calibri"/>
-          <w:color w:val="auto"/>
           <w:sz w:val="22"/>
           <w:szCs w:val="22"/>
           <w:lang w:val="de-CH"/>
@@ -3684,7 +3584,6 @@
       <w:r>
         <w:rPr>
           <w:rFonts w:ascii="Calibri" w:hAnsi="Calibri" w:cs="Calibri"/>
-          <w:color w:val="auto"/>
           <w:sz w:val="22"/>
           <w:szCs w:val="22"/>
           <w:lang w:val="de-CH"/>
@@ -3695,7 +3594,6 @@
       <w:r>
         <w:rPr>
           <w:rFonts w:ascii="Calibri" w:hAnsi="Calibri" w:cs="Calibri"/>
-          <w:color w:val="auto"/>
           <w:sz w:val="22"/>
           <w:szCs w:val="22"/>
           <w:lang w:val="de-CH"/>
@@ -3714,7 +3612,6 @@
         <w:jc w:val="left"/>
         <w:rPr>
           <w:rFonts w:ascii="Calibri" w:hAnsi="Calibri" w:cs="Calibri"/>
-          <w:color w:val="auto"/>
           <w:sz w:val="22"/>
           <w:szCs w:val="22"/>
           <w:lang w:val="de-CH"/>
@@ -3724,7 +3621,6 @@
       <w:r>
         <w:rPr>
           <w:rFonts w:ascii="Calibri" w:hAnsi="Calibri" w:cs="Calibri"/>
-          <w:color w:val="auto"/>
           <w:sz w:val="22"/>
           <w:szCs w:val="22"/>
           <w:lang w:val="de-CH"/>
@@ -3735,7 +3631,6 @@
       <w:r>
         <w:rPr>
           <w:rFonts w:ascii="Calibri" w:hAnsi="Calibri" w:cs="Calibri"/>
-          <w:color w:val="auto"/>
           <w:sz w:val="22"/>
           <w:szCs w:val="22"/>
           <w:lang w:val="de-CH"/>
@@ -3746,7 +3641,6 @@
       <w:r>
         <w:rPr>
           <w:rFonts w:ascii="Calibri" w:hAnsi="Calibri" w:cs="Calibri"/>
-          <w:color w:val="auto"/>
           <w:sz w:val="22"/>
           <w:szCs w:val="22"/>
           <w:lang w:val="de-CH"/>
@@ -3757,7 +3651,6 @@
       <w:r>
         <w:rPr>
           <w:rFonts w:ascii="Calibri" w:hAnsi="Calibri" w:cs="Calibri"/>
-          <w:color w:val="auto"/>
           <w:sz w:val="22"/>
           <w:szCs w:val="22"/>
           <w:lang w:val="de-CH"/>
@@ -3776,7 +3669,6 @@
         <w:jc w:val="left"/>
         <w:rPr>
           <w:rFonts w:ascii="Calibri" w:hAnsi="Calibri" w:cs="Calibri"/>
-          <w:color w:val="auto"/>
           <w:sz w:val="22"/>
           <w:szCs w:val="22"/>
           <w:lang w:val="de-CH"/>
@@ -3785,7 +3677,6 @@
       <w:r>
         <w:rPr>
           <w:rFonts w:ascii="Calibri" w:hAnsi="Calibri" w:cs="Calibri"/>
-          <w:color w:val="auto"/>
           <w:sz w:val="22"/>
           <w:szCs w:val="22"/>
           <w:lang w:val="de-CH"/>
@@ -3797,7 +3688,6 @@
       <w:r>
         <w:rPr>
           <w:rFonts w:ascii="Calibri" w:hAnsi="Calibri" w:cs="Calibri"/>
-          <w:color w:val="auto"/>
           <w:sz w:val="22"/>
           <w:szCs w:val="22"/>
           <w:lang w:val="de-CH"/>
@@ -3808,7 +3698,6 @@
       <w:r>
         <w:rPr>
           <w:rFonts w:ascii="Calibri" w:hAnsi="Calibri" w:cs="Calibri"/>
-          <w:color w:val="auto"/>
           <w:sz w:val="22"/>
           <w:szCs w:val="22"/>
           <w:lang w:val="de-CH"/>
@@ -3819,7 +3708,6 @@
       <w:r>
         <w:rPr>
           <w:rFonts w:ascii="Calibri" w:hAnsi="Calibri" w:cs="Calibri"/>
-          <w:color w:val="auto"/>
           <w:sz w:val="22"/>
           <w:szCs w:val="22"/>
           <w:lang w:val="de-CH"/>
@@ -3838,7 +3726,6 @@
         <w:jc w:val="left"/>
         <w:rPr>
           <w:rFonts w:ascii="Calibri" w:hAnsi="Calibri" w:cs="Calibri"/>
-          <w:color w:val="auto"/>
           <w:sz w:val="22"/>
           <w:szCs w:val="22"/>
           <w:lang w:val="de-CH"/>
@@ -3882,7 +3769,6 @@
       <w:r>
         <w:rPr>
           <w:rFonts w:ascii="Calibri" w:hAnsi="Calibri" w:cs="Calibri"/>
-          <w:color w:val="auto"/>
           <w:sz w:val="22"/>
           <w:szCs w:val="22"/>
         </w:rPr>
@@ -3898,7 +3784,6 @@
         <w:jc w:val="left"/>
         <w:rPr>
           <w:rFonts w:ascii="Calibri" w:hAnsi="Calibri" w:cs="Calibri"/>
-          <w:color w:val="auto"/>
           <w:sz w:val="22"/>
           <w:szCs w:val="22"/>
         </w:rPr>
@@ -3913,7 +3798,6 @@
         <w:jc w:val="left"/>
         <w:rPr>
           <w:rFonts w:ascii="Calibri" w:hAnsi="Calibri" w:cs="Calibri"/>
-          <w:color w:val="auto"/>
           <w:sz w:val="22"/>
           <w:szCs w:val="22"/>
         </w:rPr>
@@ -3975,15 +3859,13 @@
         <w:spacing w:after="0" w:line="240" w:lineRule="auto"/>
         <w:rPr>
           <w:rFonts w:ascii="Calibri" w:hAnsi="Calibri" w:cs="Calibri"/>
-          <w:color w:val="auto"/>
-          <w:sz w:val="22"/>
-          <w:szCs w:val="22"/>
-        </w:rPr>
-      </w:pPr>
-      <w:r>
-        <w:rPr>
-          <w:rFonts w:ascii="Calibri" w:hAnsi="Calibri" w:cs="Calibri"/>
-          <w:color w:val="auto"/>
+          <w:sz w:val="22"/>
+          <w:szCs w:val="22"/>
+        </w:rPr>
+      </w:pPr>
+      <w:r>
+        <w:rPr>
+          <w:rFonts w:ascii="Calibri" w:hAnsi="Calibri" w:cs="Calibri"/>
           <w:sz w:val="22"/>
           <w:szCs w:val="22"/>
         </w:rPr>
@@ -3998,15 +3880,13 @@
         <w:spacing w:after="0" w:line="240" w:lineRule="auto"/>
         <w:rPr>
           <w:rFonts w:ascii="Calibri" w:hAnsi="Calibri" w:cs="Calibri"/>
-          <w:color w:val="auto"/>
-          <w:sz w:val="22"/>
-          <w:szCs w:val="22"/>
-        </w:rPr>
-      </w:pPr>
-      <w:r>
-        <w:rPr>
-          <w:rFonts w:ascii="Calibri" w:hAnsi="Calibri" w:cs="Calibri"/>
-          <w:color w:val="auto"/>
+          <w:sz w:val="22"/>
+          <w:szCs w:val="22"/>
+        </w:rPr>
+      </w:pPr>
+      <w:r>
+        <w:rPr>
+          <w:rFonts w:ascii="Calibri" w:hAnsi="Calibri" w:cs="Calibri"/>
           <w:sz w:val="22"/>
           <w:szCs w:val="22"/>
         </w:rPr>
@@ -4015,7 +3895,6 @@
       <w:r>
         <w:rPr>
           <w:rFonts w:ascii="Calibri" w:hAnsi="Calibri" w:cs="Calibri"/>
-          <w:color w:val="auto"/>
           <w:sz w:val="22"/>
           <w:szCs w:val="22"/>
         </w:rPr>
@@ -4024,7 +3903,6 @@
       <w:r>
         <w:rPr>
           <w:rFonts w:ascii="Calibri" w:hAnsi="Calibri" w:cs="Calibri"/>
-          <w:color w:val="auto"/>
           <w:sz w:val="22"/>
           <w:szCs w:val="22"/>
         </w:rPr>
@@ -4033,7 +3911,6 @@
       <w:r>
         <w:rPr>
           <w:rFonts w:ascii="Calibri" w:hAnsi="Calibri" w:cs="Calibri"/>
-          <w:color w:val="auto"/>
           <w:sz w:val="22"/>
           <w:szCs w:val="22"/>
         </w:rPr>
@@ -4042,7 +3919,6 @@
       <w:r>
         <w:rPr>
           <w:rFonts w:ascii="Calibri" w:hAnsi="Calibri" w:cs="Calibri"/>
-          <w:color w:val="auto"/>
           <w:sz w:val="22"/>
           <w:szCs w:val="22"/>
         </w:rPr>
@@ -4051,7 +3927,6 @@
       <w:r>
         <w:rPr>
           <w:rFonts w:ascii="Calibri" w:hAnsi="Calibri" w:cs="Calibri"/>
-          <w:color w:val="auto"/>
           <w:sz w:val="22"/>
           <w:szCs w:val="22"/>
         </w:rPr>
@@ -4066,7 +3941,6 @@
         <w:spacing w:after="0" w:line="240" w:lineRule="auto"/>
         <w:rPr>
           <w:rFonts w:ascii="Calibri" w:hAnsi="Calibri" w:cs="Calibri"/>
-          <w:color w:val="auto"/>
           <w:sz w:val="22"/>
           <w:szCs w:val="22"/>
         </w:rPr>
@@ -4146,15 +4020,13 @@
         <w:spacing w:after="0" w:line="240" w:lineRule="auto"/>
         <w:rPr>
           <w:rFonts w:ascii="Calibri" w:hAnsi="Calibri" w:cs="Calibri"/>
-          <w:color w:val="auto"/>
-          <w:sz w:val="22"/>
-          <w:szCs w:val="22"/>
-        </w:rPr>
-      </w:pPr>
-      <w:r>
-        <w:rPr>
-          <w:rFonts w:ascii="Calibri" w:hAnsi="Calibri" w:cs="Calibri"/>
-          <w:color w:val="auto"/>
+          <w:sz w:val="22"/>
+          <w:szCs w:val="22"/>
+        </w:rPr>
+      </w:pPr>
+      <w:r>
+        <w:rPr>
+          <w:rFonts w:ascii="Calibri" w:hAnsi="Calibri" w:cs="Calibri"/>
           <w:sz w:val="22"/>
           <w:szCs w:val="22"/>
         </w:rPr>
@@ -4163,7 +4035,6 @@
       <w:r>
         <w:rPr>
           <w:rFonts w:ascii="Calibri" w:hAnsi="Calibri" w:cs="Calibri"/>
-          <w:color w:val="auto"/>
           <w:sz w:val="22"/>
           <w:szCs w:val="22"/>
         </w:rPr>
@@ -4172,7 +4043,6 @@
       <w:r>
         <w:rPr>
           <w:rFonts w:ascii="Calibri" w:hAnsi="Calibri" w:cs="Calibri"/>
-          <w:color w:val="auto"/>
           <w:sz w:val="22"/>
           <w:szCs w:val="22"/>
         </w:rPr>
@@ -4187,64 +4057,53 @@
         <w:spacing w:after="0" w:line="240" w:lineRule="auto"/>
         <w:rPr>
           <w:rFonts w:ascii="Calibri" w:hAnsi="Calibri" w:cs="Calibri"/>
-          <w:color w:val="auto"/>
-          <w:sz w:val="22"/>
-          <w:szCs w:val="22"/>
-        </w:rPr>
-      </w:pPr>
-      <w:proofErr w:type="gramStart"/>
-      <w:r>
-        <w:rPr>
-          <w:rFonts w:ascii="Calibri" w:hAnsi="Calibri" w:cs="Calibri"/>
-          <w:color w:val="auto"/>
-          <w:sz w:val="22"/>
-          <w:szCs w:val="22"/>
-        </w:rPr>
-        <w:t>via</w:t>
-      </w:r>
-      <w:proofErr w:type="gramEnd"/>
-      <w:r>
-        <w:rPr>
-          <w:rFonts w:ascii="Calibri" w:hAnsi="Calibri" w:cs="Calibri"/>
-          <w:color w:val="auto"/>
-          <w:sz w:val="22"/>
-          <w:szCs w:val="22"/>
-        </w:rPr>
-        <w:t xml:space="preserve"> </w:t>
-      </w:r>
-      <w:r>
-        <w:rPr>
-          <w:rFonts w:ascii="Calibri" w:hAnsi="Calibri" w:cs="Calibri"/>
-          <w:color w:val="auto"/>
-          <w:sz w:val="22"/>
-          <w:szCs w:val="22"/>
+          <w:sz w:val="22"/>
+          <w:szCs w:val="22"/>
+          <w:lang w:val="de-CH"/>
+        </w:rPr>
+      </w:pPr>
+      <w:r>
+        <w:rPr>
+          <w:rFonts w:ascii="Calibri" w:hAnsi="Calibri" w:cs="Calibri"/>
+          <w:sz w:val="22"/>
+          <w:szCs w:val="22"/>
+          <w:lang w:val="de-CH"/>
+        </w:rPr>
+        <w:t xml:space="preserve">via </w:t>
+      </w:r>
+      <w:r>
+        <w:rPr>
+          <w:rFonts w:ascii="Calibri" w:hAnsi="Calibri" w:cs="Calibri"/>
+          <w:sz w:val="22"/>
+          <w:szCs w:val="22"/>
+          <w:lang w:val="de-CH"/>
         </w:rPr>
         <w:t>Genève</w:t>
       </w:r>
       <w:r>
         <w:rPr>
           <w:rFonts w:ascii="Calibri" w:hAnsi="Calibri" w:cs="Calibri"/>
-          <w:color w:val="auto"/>
-          <w:sz w:val="22"/>
-          <w:szCs w:val="22"/>
+          <w:sz w:val="22"/>
+          <w:szCs w:val="22"/>
+          <w:lang w:val="de-CH"/>
         </w:rPr>
         <w:t xml:space="preserve"> -&gt; Lausanne -&gt; Romont -&gt; Fribourg -&gt; Berne -&gt; Olten -&gt; Aarau -&gt; </w:t>
       </w:r>
       <w:r>
         <w:rPr>
           <w:rFonts w:ascii="Calibri" w:hAnsi="Calibri" w:cs="Calibri"/>
-          <w:color w:val="auto"/>
-          <w:sz w:val="22"/>
-          <w:szCs w:val="22"/>
+          <w:sz w:val="22"/>
+          <w:szCs w:val="22"/>
+          <w:lang w:val="de-CH"/>
         </w:rPr>
         <w:t>Zürich</w:t>
       </w:r>
       <w:r>
         <w:rPr>
           <w:rFonts w:ascii="Calibri" w:hAnsi="Calibri" w:cs="Calibri"/>
-          <w:color w:val="auto"/>
-          <w:sz w:val="22"/>
-          <w:szCs w:val="22"/>
+          <w:sz w:val="22"/>
+          <w:szCs w:val="22"/>
+          <w:lang w:val="de-CH"/>
         </w:rPr>
         <w:t xml:space="preserve"> -&gt; Coire</w:t>
       </w:r>
@@ -4257,9 +4116,9 @@
         <w:spacing w:after="0" w:line="240" w:lineRule="auto"/>
         <w:rPr>
           <w:rFonts w:ascii="Calibri" w:hAnsi="Calibri" w:cs="Calibri"/>
-          <w:color w:val="auto"/>
-          <w:sz w:val="22"/>
-          <w:szCs w:val="22"/>
+          <w:sz w:val="22"/>
+          <w:szCs w:val="22"/>
+          <w:lang w:val="de-CH"/>
         </w:rPr>
       </w:pPr>
     </w:p>
@@ -4271,7 +4130,6 @@
         <w:spacing w:after="0" w:line="240" w:lineRule="auto"/>
         <w:rPr>
           <w:rFonts w:ascii="Calibri" w:hAnsi="Calibri" w:cs="Calibri"/>
-          <w:color w:val="auto"/>
           <w:sz w:val="22"/>
           <w:szCs w:val="22"/>
         </w:rPr>
@@ -4309,15 +4167,13 @@
         <w:spacing w:after="0"/>
         <w:rPr>
           <w:rFonts w:ascii="Calibri" w:hAnsi="Calibri" w:cs="Calibri"/>
-          <w:color w:val="auto"/>
-          <w:sz w:val="22"/>
-          <w:szCs w:val="22"/>
-        </w:rPr>
-      </w:pPr>
-      <w:r>
-        <w:rPr>
-          <w:rFonts w:ascii="Calibri" w:hAnsi="Calibri" w:cs="Calibri"/>
-          <w:color w:val="auto"/>
+          <w:sz w:val="22"/>
+          <w:szCs w:val="22"/>
+        </w:rPr>
+      </w:pPr>
+      <w:r>
+        <w:rPr>
+          <w:rFonts w:ascii="Calibri" w:hAnsi="Calibri" w:cs="Calibri"/>
           <w:sz w:val="22"/>
           <w:szCs w:val="22"/>
         </w:rPr>
@@ -4329,7 +4185,6 @@
         <w:spacing w:after="0"/>
         <w:rPr>
           <w:rFonts w:ascii="Calibri" w:hAnsi="Calibri" w:cs="Calibri"/>
-          <w:color w:val="auto"/>
           <w:sz w:val="22"/>
           <w:szCs w:val="22"/>
         </w:rPr>
@@ -4338,7 +4193,6 @@
       <w:r>
         <w:rPr>
           <w:rFonts w:ascii="Calibri" w:hAnsi="Calibri" w:cs="Calibri"/>
-          <w:color w:val="auto"/>
           <w:sz w:val="22"/>
           <w:szCs w:val="22"/>
         </w:rPr>
@@ -4348,7 +4202,6 @@
       <w:r>
         <w:rPr>
           <w:rFonts w:ascii="Calibri" w:hAnsi="Calibri" w:cs="Calibri"/>
-          <w:color w:val="auto"/>
           <w:sz w:val="22"/>
           <w:szCs w:val="22"/>
         </w:rPr>
@@ -4357,7 +4210,6 @@
       <w:r>
         <w:rPr>
           <w:rFonts w:ascii="Calibri" w:hAnsi="Calibri" w:cs="Calibri"/>
-          <w:color w:val="auto"/>
           <w:sz w:val="22"/>
           <w:szCs w:val="22"/>
         </w:rPr>
@@ -4366,7 +4218,6 @@
       <w:r>
         <w:rPr>
           <w:rFonts w:ascii="Calibri" w:hAnsi="Calibri" w:cs="Calibri"/>
-          <w:color w:val="auto"/>
           <w:sz w:val="22"/>
           <w:szCs w:val="22"/>
         </w:rPr>
@@ -4375,7 +4226,6 @@
       <w:r>
         <w:rPr>
           <w:rFonts w:ascii="Calibri" w:hAnsi="Calibri" w:cs="Calibri"/>
-          <w:color w:val="auto"/>
           <w:sz w:val="22"/>
           <w:szCs w:val="22"/>
         </w:rPr>
@@ -4384,7 +4234,6 @@
       <w:r>
         <w:rPr>
           <w:rFonts w:ascii="Calibri" w:hAnsi="Calibri" w:cs="Calibri"/>
-          <w:color w:val="auto"/>
           <w:sz w:val="22"/>
           <w:szCs w:val="22"/>
         </w:rPr>
@@ -4393,7 +4242,6 @@
       <w:r>
         <w:rPr>
           <w:rFonts w:ascii="Calibri" w:hAnsi="Calibri" w:cs="Calibri"/>
-          <w:color w:val="auto"/>
           <w:sz w:val="22"/>
           <w:szCs w:val="22"/>
         </w:rPr>
@@ -4402,7 +4250,6 @@
       <w:r>
         <w:rPr>
           <w:rFonts w:ascii="Calibri" w:hAnsi="Calibri" w:cs="Calibri"/>
-          <w:color w:val="auto"/>
           <w:sz w:val="22"/>
           <w:szCs w:val="22"/>
         </w:rPr>
@@ -4414,7 +4261,6 @@
         <w:spacing w:after="0"/>
         <w:rPr>
           <w:rFonts w:ascii="Calibri" w:hAnsi="Calibri" w:cs="Calibri"/>
-          <w:color w:val="auto"/>
           <w:sz w:val="22"/>
           <w:szCs w:val="22"/>
         </w:rPr>
@@ -4445,15 +4291,13 @@
         <w:spacing w:after="0"/>
         <w:rPr>
           <w:rFonts w:ascii="Calibri" w:hAnsi="Calibri" w:cs="Calibri"/>
-          <w:color w:val="auto"/>
-          <w:sz w:val="22"/>
-          <w:szCs w:val="22"/>
-        </w:rPr>
-      </w:pPr>
-      <w:r>
-        <w:rPr>
-          <w:rFonts w:ascii="Calibri" w:hAnsi="Calibri" w:cs="Calibri"/>
-          <w:color w:val="auto"/>
+          <w:sz w:val="22"/>
+          <w:szCs w:val="22"/>
+        </w:rPr>
+      </w:pPr>
+      <w:r>
+        <w:rPr>
+          <w:rFonts w:ascii="Calibri" w:hAnsi="Calibri" w:cs="Calibri"/>
           <w:sz w:val="22"/>
           <w:szCs w:val="22"/>
         </w:rPr>
@@ -4465,7 +4309,6 @@
         <w:spacing w:after="0"/>
         <w:rPr>
           <w:rFonts w:ascii="Calibri" w:hAnsi="Calibri" w:cs="Calibri"/>
-          <w:color w:val="auto"/>
           <w:sz w:val="22"/>
           <w:szCs w:val="22"/>
         </w:rPr>
@@ -4474,7 +4317,6 @@
       <w:r>
         <w:rPr>
           <w:rFonts w:ascii="Calibri" w:hAnsi="Calibri" w:cs="Calibri"/>
-          <w:color w:val="auto"/>
           <w:sz w:val="22"/>
           <w:szCs w:val="22"/>
         </w:rPr>
@@ -4484,7 +4326,6 @@
       <w:r>
         <w:rPr>
           <w:rFonts w:ascii="Calibri" w:hAnsi="Calibri" w:cs="Calibri"/>
-          <w:color w:val="auto"/>
           <w:sz w:val="22"/>
           <w:szCs w:val="22"/>
         </w:rPr>
@@ -4493,7 +4334,6 @@
       <w:r>
         <w:rPr>
           <w:rFonts w:ascii="Calibri" w:hAnsi="Calibri" w:cs="Calibri"/>
-          <w:color w:val="auto"/>
           <w:sz w:val="22"/>
           <w:szCs w:val="22"/>
         </w:rPr>
@@ -4502,7 +4342,6 @@
       <w:r>
         <w:rPr>
           <w:rFonts w:ascii="Calibri" w:hAnsi="Calibri" w:cs="Calibri"/>
-          <w:color w:val="auto"/>
           <w:sz w:val="22"/>
           <w:szCs w:val="22"/>
         </w:rPr>
@@ -4513,7 +4352,6 @@
       <w:pPr>
         <w:rPr>
           <w:rFonts w:ascii="Calibri" w:hAnsi="Calibri" w:cs="Calibri"/>
-          <w:color w:val="auto"/>
           <w:sz w:val="22"/>
           <w:szCs w:val="22"/>
         </w:rPr>
@@ -4694,26 +4532,26 @@
       <w:pPr>
         <w:pStyle w:val="Titre1"/>
       </w:pPr>
-      <w:bookmarkStart w:id="5" w:name="_Toc23348715"/>
+      <w:bookmarkStart w:id="4" w:name="_Toc23348715"/>
       <w:r>
         <w:lastRenderedPageBreak/>
         <w:t>Conclusion</w:t>
       </w:r>
+      <w:bookmarkStart w:id="5" w:name="_GoBack"/>
+      <w:bookmarkEnd w:id="4"/>
       <w:bookmarkEnd w:id="5"/>
     </w:p>
     <w:p>
       <w:pPr>
         <w:rPr>
           <w:rFonts w:ascii="Calibri" w:hAnsi="Calibri" w:cs="Calibri"/>
-          <w:color w:val="auto"/>
-          <w:sz w:val="22"/>
-          <w:szCs w:val="22"/>
-        </w:rPr>
-      </w:pPr>
-      <w:r>
-        <w:rPr>
-          <w:rFonts w:ascii="Calibri" w:hAnsi="Calibri" w:cs="Calibri"/>
-          <w:color w:val="auto"/>
+          <w:sz w:val="22"/>
+          <w:szCs w:val="22"/>
+        </w:rPr>
+      </w:pPr>
+      <w:r>
+        <w:rPr>
+          <w:rFonts w:ascii="Calibri" w:hAnsi="Calibri" w:cs="Calibri"/>
           <w:sz w:val="22"/>
           <w:szCs w:val="22"/>
         </w:rPr>
@@ -4722,7 +4560,6 @@
       <w:r>
         <w:rPr>
           <w:rFonts w:ascii="Calibri" w:hAnsi="Calibri" w:cs="Calibri"/>
-          <w:color w:val="auto"/>
           <w:sz w:val="22"/>
           <w:szCs w:val="22"/>
         </w:rPr>
@@ -5079,15 +4916,13 @@
       <w:pPr>
         <w:rPr>
           <w:rFonts w:ascii="Calibri" w:hAnsi="Calibri" w:cs="Calibri"/>
-          <w:color w:val="auto"/>
-          <w:sz w:val="22"/>
-          <w:szCs w:val="22"/>
-        </w:rPr>
-      </w:pPr>
-      <w:r>
-        <w:rPr>
-          <w:rFonts w:ascii="Calibri" w:hAnsi="Calibri" w:cs="Calibri"/>
-          <w:color w:val="auto"/>
+          <w:sz w:val="22"/>
+          <w:szCs w:val="22"/>
+        </w:rPr>
+      </w:pPr>
+      <w:r>
+        <w:rPr>
+          <w:rFonts w:ascii="Calibri" w:hAnsi="Calibri" w:cs="Calibri"/>
           <w:sz w:val="22"/>
           <w:szCs w:val="22"/>
         </w:rPr>
@@ -7017,12 +6852,11 @@
   <w:style w:type="paragraph" w:default="1" w:styleId="Normal">
     <w:name w:val="Normal"/>
     <w:qFormat/>
-    <w:rsid w:val="003F3770"/>
+    <w:rsid w:val="0039738E"/>
     <w:pPr>
       <w:jc w:val="both"/>
     </w:pPr>
     <w:rPr>
-      <w:color w:val="414751" w:themeColor="text2" w:themeShade="BF"/>
       <w:sz w:val="20"/>
       <w:szCs w:val="20"/>
     </w:rPr>
@@ -7977,6 +7811,7 @@
     <w:rsid w:val="0029339D"/>
     <w:rsid w:val="00445A56"/>
     <w:rsid w:val="004D7AFE"/>
+    <w:rsid w:val="00603279"/>
     <w:rsid w:val="009A0242"/>
     <w:rsid w:val="009E03A7"/>
     <w:rsid w:val="00B41D68"/>
@@ -8865,7 +8700,7 @@
 </file>
 
 <file path=customXml/itemProps3.xml><?xml version="1.0" encoding="utf-8"?>
-<ds:datastoreItem xmlns:ds="http://schemas.openxmlformats.org/officeDocument/2006/customXml" ds:itemID="{A50911A7-A3A9-4C9E-96F6-4C02B6B30941}">
+<ds:datastoreItem xmlns:ds="http://schemas.openxmlformats.org/officeDocument/2006/customXml" ds:itemID="{58204F42-19C6-4E90-A792-3A15DB9E3DBC}">
   <ds:schemaRefs>
     <ds:schemaRef ds:uri="http://schemas.openxmlformats.org/officeDocument/2006/bibliography"/>
   </ds:schemaRefs>

</xml_diff>